<commit_message>
Ajout de cas d'utilisations
</commit_message>
<xml_diff>
--- a/DiagrammesStarUML/Fiches Descriptives/10_PATRON_AfficherStockIngredients.docx
+++ b/DiagrammesStarUML/Fiches Descriptives/10_PATRON_AfficherStockIngredients.docx
@@ -224,14 +224,22 @@
         <w:rPr>
           <w:sz w:val="24"/>
         </w:rPr>
-        <w:t xml:space="preserve"> (PACKAGE :</w:t>
+        <w:t xml:space="preserve"> (PACKAGE : </w:t>
       </w:r>
       <w:proofErr w:type="gramStart"/>
       <w:r>
         <w:rPr>
           <w:sz w:val="24"/>
         </w:rPr>
-        <w:t xml:space="preserve">  )</w:t>
+        <w:t>Gestion</w:t>
+      </w:r>
+      <w:bookmarkStart w:id="0" w:name="_GoBack"/>
+      <w:bookmarkEnd w:id="0"/>
+      <w:r>
+        <w:rPr>
+          <w:sz w:val="24"/>
+        </w:rPr>
+        <w:t xml:space="preserve"> )</w:t>
       </w:r>
       <w:proofErr w:type="gramEnd"/>
     </w:p>
@@ -1255,8 +1263,6 @@
         </w:rPr>
         <w:t xml:space="preserve"> </w:t>
       </w:r>
-      <w:bookmarkStart w:id="0" w:name="_GoBack"/>
-      <w:bookmarkEnd w:id="0"/>
     </w:p>
     <w:p>
       <w:pPr>

</xml_diff>

<commit_message>
Ajout/modif de cas d'utilisations
</commit_message>
<xml_diff>
--- a/DiagrammesStarUML/Fiches Descriptives/10_PATRON_AfficherStockIngredients.docx
+++ b/DiagrammesStarUML/Fiches Descriptives/10_PATRON_AfficherStockIngredients.docx
@@ -226,22 +226,18 @@
         </w:rPr>
         <w:t xml:space="preserve"> (PACKAGE : </w:t>
       </w:r>
-      <w:proofErr w:type="gramStart"/>
       <w:r>
         <w:rPr>
           <w:sz w:val="24"/>
         </w:rPr>
         <w:t>Gestion</w:t>
       </w:r>
-      <w:bookmarkStart w:id="0" w:name="_GoBack"/>
-      <w:bookmarkEnd w:id="0"/>
-      <w:r>
-        <w:rPr>
-          <w:sz w:val="24"/>
-        </w:rPr>
-        <w:t xml:space="preserve"> )</w:t>
-      </w:r>
-      <w:proofErr w:type="gramEnd"/>
+      <w:r>
+        <w:rPr>
+          <w:sz w:val="24"/>
+        </w:rPr>
+        <w:t>)</w:t>
+      </w:r>
     </w:p>
     <w:p>
       <w:pPr>
@@ -592,6 +588,16 @@
                 <w:szCs w:val="24"/>
               </w:rPr>
             </w:pPr>
+          </w:p>
+          <w:p>
+            <w:pPr>
+              <w:pStyle w:val="Sansinterligne"/>
+              <w:jc w:val="center"/>
+              <w:rPr>
+                <w:sz w:val="24"/>
+                <w:szCs w:val="24"/>
+              </w:rPr>
+            </w:pPr>
             <w:r>
               <w:rPr>
                 <w:sz w:val="24"/>
@@ -599,6 +605,16 @@
               </w:rPr>
               <w:t>Le système ou le patron demande le stock d’ingrédients</w:t>
             </w:r>
+          </w:p>
+          <w:p>
+            <w:pPr>
+              <w:pStyle w:val="Sansinterligne"/>
+              <w:jc w:val="center"/>
+              <w:rPr>
+                <w:sz w:val="24"/>
+                <w:szCs w:val="24"/>
+              </w:rPr>
+            </w:pPr>
           </w:p>
         </w:tc>
         <w:tc>
@@ -824,12 +840,76 @@
           <w:szCs w:val="24"/>
         </w:rPr>
       </w:pPr>
+    </w:p>
+    <w:p>
+      <w:pPr>
+        <w:pStyle w:val="Sansinterligne"/>
+        <w:rPr>
+          <w:sz w:val="24"/>
+          <w:szCs w:val="24"/>
+        </w:rPr>
+      </w:pPr>
+    </w:p>
+    <w:p>
+      <w:pPr>
+        <w:pStyle w:val="Sansinterligne"/>
+        <w:rPr>
+          <w:sz w:val="24"/>
+          <w:szCs w:val="24"/>
+        </w:rPr>
+      </w:pPr>
+    </w:p>
+    <w:p>
+      <w:pPr>
+        <w:pStyle w:val="Sansinterligne"/>
+        <w:rPr>
+          <w:sz w:val="24"/>
+          <w:szCs w:val="24"/>
+        </w:rPr>
+      </w:pPr>
+    </w:p>
+    <w:p>
+      <w:pPr>
+        <w:pStyle w:val="Sansinterligne"/>
+        <w:rPr>
+          <w:sz w:val="24"/>
+          <w:szCs w:val="24"/>
+        </w:rPr>
+      </w:pPr>
+    </w:p>
+    <w:p>
+      <w:pPr>
+        <w:pStyle w:val="Sansinterligne"/>
+        <w:rPr>
+          <w:sz w:val="24"/>
+          <w:szCs w:val="24"/>
+        </w:rPr>
+      </w:pPr>
+    </w:p>
+    <w:p>
+      <w:pPr>
+        <w:pStyle w:val="Sansinterligne"/>
+        <w:rPr>
+          <w:sz w:val="24"/>
+          <w:szCs w:val="24"/>
+        </w:rPr>
+      </w:pPr>
+    </w:p>
+    <w:p>
+      <w:pPr>
+        <w:pStyle w:val="Sansinterligne"/>
+        <w:rPr>
+          <w:sz w:val="24"/>
+          <w:szCs w:val="24"/>
+        </w:rPr>
+      </w:pPr>
       <w:r>
         <w:rPr>
           <w:sz w:val="24"/>
           <w:szCs w:val="24"/>
           <w:u w:val="single"/>
         </w:rPr>
+        <w:lastRenderedPageBreak/>
         <w:t>Scénarios d’exception</w:t>
       </w:r>
     </w:p>
@@ -848,7 +928,6 @@
         </w:rPr>
         <w:t xml:space="preserve">Exception E1 : après l’étape </w:t>
       </w:r>
-      <w:proofErr w:type="gramStart"/>
       <w:r>
         <w:rPr>
           <w:sz w:val="24"/>
@@ -861,22 +940,30 @@
           <w:sz w:val="24"/>
           <w:szCs w:val="24"/>
         </w:rPr>
-        <w:t xml:space="preserve"> ,</w:t>
-      </w:r>
-      <w:proofErr w:type="gramEnd"/>
-      <w:r>
-        <w:rPr>
-          <w:sz w:val="24"/>
-          <w:szCs w:val="24"/>
-        </w:rPr>
-        <w:t xml:space="preserve"> </w:t>
-      </w:r>
-      <w:r>
-        <w:rPr>
-          <w:sz w:val="24"/>
-          <w:szCs w:val="24"/>
-        </w:rPr>
-        <w:t>la base de donnée ne renvoie rien (il n’y a plus d’ingrédients)</w:t>
+        <w:t xml:space="preserve">, </w:t>
+      </w:r>
+      <w:r>
+        <w:rPr>
+          <w:sz w:val="24"/>
+          <w:szCs w:val="24"/>
+        </w:rPr>
+        <w:t>la base de donnée</w:t>
+      </w:r>
+      <w:r>
+        <w:rPr>
+          <w:sz w:val="24"/>
+          <w:szCs w:val="24"/>
+        </w:rPr>
+        <w:t>s</w:t>
+      </w:r>
+      <w:bookmarkStart w:id="0" w:name="_GoBack"/>
+      <w:bookmarkEnd w:id="0"/>
+      <w:r>
+        <w:rPr>
+          <w:sz w:val="24"/>
+          <w:szCs w:val="24"/>
+        </w:rPr>
+        <w:t xml:space="preserve"> ne renvoie rien (il n’y a plus d’ingrédients)</w:t>
       </w:r>
     </w:p>
     <w:p>
@@ -1109,7 +1196,6 @@
           <w:sz w:val="28"/>
           <w:szCs w:val="24"/>
         </w:rPr>
-        <w:lastRenderedPageBreak/>
         <w:t>FIN ET POST CONDITIONS</w:t>
       </w:r>
     </w:p>
@@ -1145,6 +1231,15 @@
         </w:rPr>
         <w:t xml:space="preserve"> Scenario nominal : après le point 3</w:t>
       </w:r>
+    </w:p>
+    <w:p>
+      <w:pPr>
+        <w:pStyle w:val="Sansinterligne"/>
+        <w:rPr>
+          <w:sz w:val="24"/>
+          <w:szCs w:val="24"/>
+        </w:rPr>
+      </w:pPr>
     </w:p>
     <w:p>
       <w:pPr>
@@ -1262,6 +1357,13 @@
           <w:szCs w:val="24"/>
         </w:rPr>
         <w:t xml:space="preserve"> </w:t>
+      </w:r>
+      <w:r>
+        <w:rPr>
+          <w:sz w:val="24"/>
+          <w:szCs w:val="24"/>
+        </w:rPr>
+        <w:t>Lien vers « Liste pizzas » pour voir quelles pizzas sont réalisables</w:t>
       </w:r>
     </w:p>
     <w:p>

</xml_diff>